<commit_message>
Finished JS und jQuery part
until 3:45:22
</commit_message>
<xml_diff>
--- a/Tutorial/Crashkurs10h/Notes.docx
+++ b/Tutorial/Crashkurs10h/Notes.docx
@@ -4,6 +4,13 @@
   <w:body>
     <w:sdt>
       <w:sdtPr>
+        <w:rPr>
+          <w:rFonts w:asciiTheme="minorHAnsi" w:eastAsiaTheme="minorHAnsi" w:hAnsiTheme="minorHAnsi" w:cstheme="minorBidi"/>
+          <w:color w:val="auto"/>
+          <w:sz w:val="22"/>
+          <w:szCs w:val="22"/>
+          <w:lang w:eastAsia="en-US"/>
+        </w:rPr>
         <w:id w:val="221409247"/>
         <w:docPartObj>
           <w:docPartGallery w:val="Table of Contents"/>
@@ -12,13 +19,8 @@
       </w:sdtPr>
       <w:sdtEndPr>
         <w:rPr>
-          <w:rFonts w:asciiTheme="minorHAnsi" w:eastAsiaTheme="minorHAnsi" w:hAnsiTheme="minorHAnsi" w:cstheme="minorBidi"/>
           <w:b/>
           <w:bCs/>
-          <w:color w:val="auto"/>
-          <w:sz w:val="22"/>
-          <w:szCs w:val="22"/>
-          <w:lang w:eastAsia="en-US"/>
         </w:rPr>
       </w:sdtEndPr>
       <w:sdtContent>
@@ -970,10 +972,7 @@
         <w:t>)</w:t>
       </w:r>
     </w:p>
-    <w:p>
-      <w:bookmarkStart w:id="1" w:name="_GoBack"/>
-      <w:bookmarkEnd w:id="1"/>
-    </w:p>
+    <w:p/>
     <w:p>
       <w:pPr>
         <w:pStyle w:val="berschrift1"/>
@@ -1016,6 +1015,1565 @@
                     <a:xfrm>
                       <a:off x="0" y="0"/>
                       <a:ext cx="5760720" cy="2983230"/>
+                    </a:xfrm>
+                    <a:prstGeom prst="rect">
+                      <a:avLst/>
+                    </a:prstGeom>
+                  </pic:spPr>
+                </pic:pic>
+              </a:graphicData>
+            </a:graphic>
+          </wp:inline>
+        </w:drawing>
+      </w:r>
+    </w:p>
+    <w:p>
+      <w:pPr>
+        <w:pStyle w:val="berschrift2"/>
+      </w:pPr>
+      <w:proofErr w:type="spellStart"/>
+      <w:r>
+        <w:t>jQuery</w:t>
+      </w:r>
+      <w:proofErr w:type="spellEnd"/>
+    </w:p>
+    <w:p>
+      <w:r>
+        <w:rPr>
+          <w:noProof/>
+          <w:lang w:eastAsia="de-DE"/>
+        </w:rPr>
+        <w:drawing>
+          <wp:inline distT="0" distB="0" distL="0" distR="0" wp14:anchorId="38C83F6D" wp14:editId="5676810A">
+            <wp:extent cx="5760720" cy="3232785"/>
+            <wp:effectExtent l="0" t="0" r="0" b="5715"/>
+            <wp:docPr id="10" name="Grafik 10"/>
+            <wp:cNvGraphicFramePr>
+              <a:graphicFrameLocks xmlns:a="http://schemas.openxmlformats.org/drawingml/2006/main" noChangeAspect="1"/>
+            </wp:cNvGraphicFramePr>
+            <a:graphic xmlns:a="http://schemas.openxmlformats.org/drawingml/2006/main">
+              <a:graphicData uri="http://schemas.openxmlformats.org/drawingml/2006/picture">
+                <pic:pic xmlns:pic="http://schemas.openxmlformats.org/drawingml/2006/picture">
+                  <pic:nvPicPr>
+                    <pic:cNvPr id="1" name=""/>
+                    <pic:cNvPicPr/>
+                  </pic:nvPicPr>
+                  <pic:blipFill>
+                    <a:blip r:embed="rId15"/>
+                    <a:stretch>
+                      <a:fillRect/>
+                    </a:stretch>
+                  </pic:blipFill>
+                  <pic:spPr>
+                    <a:xfrm>
+                      <a:off x="0" y="0"/>
+                      <a:ext cx="5760720" cy="3232785"/>
+                    </a:xfrm>
+                    <a:prstGeom prst="rect">
+                      <a:avLst/>
+                    </a:prstGeom>
+                  </pic:spPr>
+                </pic:pic>
+              </a:graphicData>
+            </a:graphic>
+          </wp:inline>
+        </w:drawing>
+      </w:r>
+    </w:p>
+    <w:p>
+      <w:pPr>
+        <w:pStyle w:val="Listenabsatz"/>
+        <w:numPr>
+          <w:ilvl w:val="0"/>
+          <w:numId w:val="2"/>
+        </w:numPr>
+      </w:pPr>
+      <w:r>
+        <w:t xml:space="preserve">DOM = </w:t>
+      </w:r>
+      <w:proofErr w:type="spellStart"/>
+      <w:r>
+        <w:t>Document</w:t>
+      </w:r>
+      <w:proofErr w:type="spellEnd"/>
+      <w:r>
+        <w:t xml:space="preserve"> </w:t>
+      </w:r>
+      <w:proofErr w:type="spellStart"/>
+      <w:r>
+        <w:t>Object</w:t>
+      </w:r>
+      <w:proofErr w:type="spellEnd"/>
+      <w:r>
+        <w:t xml:space="preserve"> Model (Manipulation)</w:t>
+      </w:r>
+    </w:p>
+    <w:p>
+      <w:pPr>
+        <w:pStyle w:val="Listenabsatz"/>
+        <w:numPr>
+          <w:ilvl w:val="0"/>
+          <w:numId w:val="2"/>
+        </w:numPr>
+      </w:pPr>
+      <w:proofErr w:type="spellStart"/>
+      <w:r>
+        <w:t>jQuery</w:t>
+      </w:r>
+      <w:proofErr w:type="spellEnd"/>
+      <w:r>
+        <w:t xml:space="preserve"> </w:t>
+      </w:r>
+      <w:proofErr w:type="spellStart"/>
+      <w:r>
+        <w:t>is</w:t>
+      </w:r>
+      <w:proofErr w:type="spellEnd"/>
+      <w:r>
+        <w:t xml:space="preserve"> a JS </w:t>
+      </w:r>
+      <w:proofErr w:type="spellStart"/>
+      <w:r>
+        <w:t>library</w:t>
+      </w:r>
+      <w:proofErr w:type="spellEnd"/>
+    </w:p>
+    <w:p>
+      <w:proofErr w:type="spellStart"/>
+      <w:r>
+        <w:t>Install</w:t>
+      </w:r>
+      <w:proofErr w:type="spellEnd"/>
+      <w:r>
+        <w:t xml:space="preserve"> </w:t>
+      </w:r>
+      <w:proofErr w:type="spellStart"/>
+      <w:r>
+        <w:t>jQuery</w:t>
+      </w:r>
+      <w:proofErr w:type="spellEnd"/>
+    </w:p>
+    <w:p>
+      <w:pPr>
+        <w:pStyle w:val="Listenabsatz"/>
+        <w:numPr>
+          <w:ilvl w:val="0"/>
+          <w:numId w:val="2"/>
+        </w:numPr>
+      </w:pPr>
+      <w:proofErr w:type="spellStart"/>
+      <w:r>
+        <w:t>Local</w:t>
+      </w:r>
+      <w:proofErr w:type="spellEnd"/>
+      <w:r>
+        <w:t xml:space="preserve"> Installation (</w:t>
+      </w:r>
+      <w:proofErr w:type="spellStart"/>
+      <w:r>
+        <w:t>copy</w:t>
+      </w:r>
+      <w:proofErr w:type="spellEnd"/>
+      <w:r>
+        <w:t xml:space="preserve"> </w:t>
+      </w:r>
+      <w:proofErr w:type="spellStart"/>
+      <w:r>
+        <w:t>code</w:t>
+      </w:r>
+      <w:proofErr w:type="spellEnd"/>
+      <w:r>
+        <w:t xml:space="preserve"> </w:t>
+      </w:r>
+      <w:proofErr w:type="spellStart"/>
+      <w:r>
+        <w:t>and</w:t>
+      </w:r>
+      <w:proofErr w:type="spellEnd"/>
+      <w:r>
+        <w:t xml:space="preserve"> </w:t>
+      </w:r>
+      <w:proofErr w:type="spellStart"/>
+      <w:r>
+        <w:t>paste</w:t>
+      </w:r>
+      <w:proofErr w:type="spellEnd"/>
+      <w:r>
+        <w:t xml:space="preserve"> </w:t>
+      </w:r>
+      <w:proofErr w:type="spellStart"/>
+      <w:r>
+        <w:t>into</w:t>
+      </w:r>
+      <w:proofErr w:type="spellEnd"/>
+      <w:r>
+        <w:t xml:space="preserve"> </w:t>
+      </w:r>
+      <w:proofErr w:type="spellStart"/>
+      <w:r>
+        <w:t>one</w:t>
+      </w:r>
+      <w:proofErr w:type="spellEnd"/>
+      <w:r>
+        <w:t xml:space="preserve"> </w:t>
+      </w:r>
+      <w:proofErr w:type="spellStart"/>
+      <w:r>
+        <w:t>file</w:t>
+      </w:r>
+      <w:proofErr w:type="spellEnd"/>
+      <w:r>
+        <w:t xml:space="preserve">) vs. Link </w:t>
+      </w:r>
+      <w:proofErr w:type="spellStart"/>
+      <w:r>
+        <w:t>to</w:t>
+      </w:r>
+      <w:proofErr w:type="spellEnd"/>
+      <w:r>
+        <w:t xml:space="preserve"> CDN (</w:t>
+      </w:r>
+      <w:proofErr w:type="spellStart"/>
+      <w:r>
+        <w:t>content</w:t>
+      </w:r>
+      <w:proofErr w:type="spellEnd"/>
+      <w:r>
+        <w:t xml:space="preserve"> </w:t>
+      </w:r>
+      <w:proofErr w:type="spellStart"/>
+      <w:r>
+        <w:t>delivery</w:t>
+      </w:r>
+      <w:proofErr w:type="spellEnd"/>
+      <w:r>
+        <w:t xml:space="preserve"> </w:t>
+      </w:r>
+      <w:proofErr w:type="spellStart"/>
+      <w:r>
+        <w:t>network</w:t>
+      </w:r>
+      <w:proofErr w:type="spellEnd"/>
+      <w:r>
+        <w:t>)</w:t>
+      </w:r>
+    </w:p>
+    <w:p>
+      <w:pPr>
+        <w:pStyle w:val="Listenabsatz"/>
+        <w:numPr>
+          <w:ilvl w:val="0"/>
+          <w:numId w:val="2"/>
+        </w:numPr>
+      </w:pPr>
+      <w:proofErr w:type="spellStart"/>
+      <w:r>
+        <w:rPr>
+          <w:rFonts w:ascii="Segoe UI" w:hAnsi="Segoe UI" w:cs="Segoe UI"/>
+          <w:color w:val="232629"/>
+          <w:sz w:val="23"/>
+          <w:szCs w:val="23"/>
+          <w:shd w:val="clear" w:color="auto" w:fill="FFFFFF"/>
+        </w:rPr>
+        <w:t>When</w:t>
+      </w:r>
+      <w:proofErr w:type="spellEnd"/>
+      <w:r>
+        <w:rPr>
+          <w:rFonts w:ascii="Segoe UI" w:hAnsi="Segoe UI" w:cs="Segoe UI"/>
+          <w:color w:val="232629"/>
+          <w:sz w:val="23"/>
+          <w:szCs w:val="23"/>
+          <w:shd w:val="clear" w:color="auto" w:fill="FFFFFF"/>
+        </w:rPr>
+        <w:t xml:space="preserve"> </w:t>
+      </w:r>
+      <w:proofErr w:type="spellStart"/>
+      <w:r>
+        <w:rPr>
+          <w:rFonts w:ascii="Segoe UI" w:hAnsi="Segoe UI" w:cs="Segoe UI"/>
+          <w:color w:val="232629"/>
+          <w:sz w:val="23"/>
+          <w:szCs w:val="23"/>
+          <w:shd w:val="clear" w:color="auto" w:fill="FFFFFF"/>
+        </w:rPr>
+        <w:t>you</w:t>
+      </w:r>
+      <w:proofErr w:type="spellEnd"/>
+      <w:r>
+        <w:rPr>
+          <w:rFonts w:ascii="Segoe UI" w:hAnsi="Segoe UI" w:cs="Segoe UI"/>
+          <w:color w:val="232629"/>
+          <w:sz w:val="23"/>
+          <w:szCs w:val="23"/>
+          <w:shd w:val="clear" w:color="auto" w:fill="FFFFFF"/>
+        </w:rPr>
+        <w:t xml:space="preserve"> </w:t>
+      </w:r>
+      <w:proofErr w:type="spellStart"/>
+      <w:r>
+        <w:rPr>
+          <w:rFonts w:ascii="Segoe UI" w:hAnsi="Segoe UI" w:cs="Segoe UI"/>
+          <w:color w:val="232629"/>
+          <w:sz w:val="23"/>
+          <w:szCs w:val="23"/>
+          <w:shd w:val="clear" w:color="auto" w:fill="FFFFFF"/>
+        </w:rPr>
+        <w:t>leave</w:t>
+      </w:r>
+      <w:proofErr w:type="spellEnd"/>
+      <w:r>
+        <w:rPr>
+          <w:rFonts w:ascii="Segoe UI" w:hAnsi="Segoe UI" w:cs="Segoe UI"/>
+          <w:color w:val="232629"/>
+          <w:sz w:val="23"/>
+          <w:szCs w:val="23"/>
+          <w:shd w:val="clear" w:color="auto" w:fill="FFFFFF"/>
+        </w:rPr>
+        <w:t xml:space="preserve"> </w:t>
+      </w:r>
+      <w:proofErr w:type="spellStart"/>
+      <w:r>
+        <w:rPr>
+          <w:rFonts w:ascii="Segoe UI" w:hAnsi="Segoe UI" w:cs="Segoe UI"/>
+          <w:color w:val="232629"/>
+          <w:sz w:val="23"/>
+          <w:szCs w:val="23"/>
+          <w:shd w:val="clear" w:color="auto" w:fill="FFFFFF"/>
+        </w:rPr>
+        <w:t>the</w:t>
+      </w:r>
+      <w:proofErr w:type="spellEnd"/>
+      <w:r>
+        <w:rPr>
+          <w:rFonts w:ascii="Segoe UI" w:hAnsi="Segoe UI" w:cs="Segoe UI"/>
+          <w:color w:val="232629"/>
+          <w:sz w:val="23"/>
+          <w:szCs w:val="23"/>
+          <w:shd w:val="clear" w:color="auto" w:fill="FFFFFF"/>
+        </w:rPr>
+        <w:t xml:space="preserve"> </w:t>
+      </w:r>
+      <w:proofErr w:type="spellStart"/>
+      <w:r>
+        <w:rPr>
+          <w:rFonts w:ascii="Segoe UI" w:hAnsi="Segoe UI" w:cs="Segoe UI"/>
+          <w:color w:val="232629"/>
+          <w:sz w:val="23"/>
+          <w:szCs w:val="23"/>
+          <w:shd w:val="clear" w:color="auto" w:fill="FFFFFF"/>
+        </w:rPr>
+        <w:t>scheme</w:t>
+      </w:r>
+      <w:proofErr w:type="spellEnd"/>
+      <w:r>
+        <w:rPr>
+          <w:rFonts w:ascii="Segoe UI" w:hAnsi="Segoe UI" w:cs="Segoe UI"/>
+          <w:color w:val="232629"/>
+          <w:sz w:val="23"/>
+          <w:szCs w:val="23"/>
+          <w:shd w:val="clear" w:color="auto" w:fill="FFFFFF"/>
+        </w:rPr>
+        <w:t xml:space="preserve"> (http://www.)</w:t>
+      </w:r>
+      <w:r>
+        <w:rPr>
+          <w:rFonts w:ascii="Segoe UI" w:hAnsi="Segoe UI" w:cs="Segoe UI"/>
+          <w:color w:val="232629"/>
+          <w:sz w:val="23"/>
+          <w:szCs w:val="23"/>
+          <w:shd w:val="clear" w:color="auto" w:fill="FFFFFF"/>
+        </w:rPr>
+        <w:t xml:space="preserve"> out </w:t>
+      </w:r>
+      <w:proofErr w:type="spellStart"/>
+      <w:r>
+        <w:rPr>
+          <w:rFonts w:ascii="Segoe UI" w:hAnsi="Segoe UI" w:cs="Segoe UI"/>
+          <w:color w:val="232629"/>
+          <w:sz w:val="23"/>
+          <w:szCs w:val="23"/>
+          <w:shd w:val="clear" w:color="auto" w:fill="FFFFFF"/>
+        </w:rPr>
+        <w:t>of</w:t>
+      </w:r>
+      <w:proofErr w:type="spellEnd"/>
+      <w:r>
+        <w:rPr>
+          <w:rFonts w:ascii="Segoe UI" w:hAnsi="Segoe UI" w:cs="Segoe UI"/>
+          <w:color w:val="232629"/>
+          <w:sz w:val="23"/>
+          <w:szCs w:val="23"/>
+          <w:shd w:val="clear" w:color="auto" w:fill="FFFFFF"/>
+        </w:rPr>
+        <w:t xml:space="preserve"> a URL, </w:t>
+      </w:r>
+      <w:proofErr w:type="spellStart"/>
+      <w:r>
+        <w:rPr>
+          <w:rFonts w:ascii="Segoe UI" w:hAnsi="Segoe UI" w:cs="Segoe UI"/>
+          <w:color w:val="232629"/>
+          <w:sz w:val="23"/>
+          <w:szCs w:val="23"/>
+          <w:shd w:val="clear" w:color="auto" w:fill="FFFFFF"/>
+        </w:rPr>
+        <w:t>it</w:t>
+      </w:r>
+      <w:proofErr w:type="spellEnd"/>
+      <w:r>
+        <w:rPr>
+          <w:rFonts w:ascii="Segoe UI" w:hAnsi="Segoe UI" w:cs="Segoe UI"/>
+          <w:color w:val="232629"/>
+          <w:sz w:val="23"/>
+          <w:szCs w:val="23"/>
+          <w:shd w:val="clear" w:color="auto" w:fill="FFFFFF"/>
+        </w:rPr>
+        <w:t xml:space="preserve"> </w:t>
+      </w:r>
+      <w:proofErr w:type="spellStart"/>
+      <w:r>
+        <w:rPr>
+          <w:rFonts w:ascii="Segoe UI" w:hAnsi="Segoe UI" w:cs="Segoe UI"/>
+          <w:color w:val="232629"/>
+          <w:sz w:val="23"/>
+          <w:szCs w:val="23"/>
+          <w:shd w:val="clear" w:color="auto" w:fill="FFFFFF"/>
+        </w:rPr>
+        <w:t>uses</w:t>
+      </w:r>
+      <w:proofErr w:type="spellEnd"/>
+      <w:r>
+        <w:rPr>
+          <w:rFonts w:ascii="Segoe UI" w:hAnsi="Segoe UI" w:cs="Segoe UI"/>
+          <w:color w:val="232629"/>
+          <w:sz w:val="23"/>
+          <w:szCs w:val="23"/>
+          <w:shd w:val="clear" w:color="auto" w:fill="FFFFFF"/>
+        </w:rPr>
+        <w:t xml:space="preserve"> </w:t>
+      </w:r>
+      <w:proofErr w:type="spellStart"/>
+      <w:r>
+        <w:rPr>
+          <w:rFonts w:ascii="Segoe UI" w:hAnsi="Segoe UI" w:cs="Segoe UI"/>
+          <w:color w:val="232629"/>
+          <w:sz w:val="23"/>
+          <w:szCs w:val="23"/>
+          <w:shd w:val="clear" w:color="auto" w:fill="FFFFFF"/>
+        </w:rPr>
+        <w:t>the</w:t>
+      </w:r>
+      <w:proofErr w:type="spellEnd"/>
+      <w:r>
+        <w:rPr>
+          <w:rFonts w:ascii="Segoe UI" w:hAnsi="Segoe UI" w:cs="Segoe UI"/>
+          <w:color w:val="232629"/>
+          <w:sz w:val="23"/>
+          <w:szCs w:val="23"/>
+          <w:shd w:val="clear" w:color="auto" w:fill="FFFFFF"/>
+        </w:rPr>
+        <w:t xml:space="preserve"> </w:t>
+      </w:r>
+      <w:proofErr w:type="spellStart"/>
+      <w:r>
+        <w:rPr>
+          <w:rFonts w:ascii="Segoe UI" w:hAnsi="Segoe UI" w:cs="Segoe UI"/>
+          <w:color w:val="232629"/>
+          <w:sz w:val="23"/>
+          <w:szCs w:val="23"/>
+          <w:shd w:val="clear" w:color="auto" w:fill="FFFFFF"/>
+        </w:rPr>
+        <w:t>scheme</w:t>
+      </w:r>
+      <w:proofErr w:type="spellEnd"/>
+      <w:r>
+        <w:rPr>
+          <w:rFonts w:ascii="Segoe UI" w:hAnsi="Segoe UI" w:cs="Segoe UI"/>
+          <w:color w:val="232629"/>
+          <w:sz w:val="23"/>
+          <w:szCs w:val="23"/>
+          <w:shd w:val="clear" w:color="auto" w:fill="FFFFFF"/>
+        </w:rPr>
+        <w:t xml:space="preserve"> </w:t>
+      </w:r>
+      <w:proofErr w:type="spellStart"/>
+      <w:r>
+        <w:rPr>
+          <w:rFonts w:ascii="Segoe UI" w:hAnsi="Segoe UI" w:cs="Segoe UI"/>
+          <w:color w:val="232629"/>
+          <w:sz w:val="23"/>
+          <w:szCs w:val="23"/>
+          <w:shd w:val="clear" w:color="auto" w:fill="FFFFFF"/>
+        </w:rPr>
+        <w:t>from</w:t>
+      </w:r>
+      <w:proofErr w:type="spellEnd"/>
+      <w:r>
+        <w:rPr>
+          <w:rFonts w:ascii="Segoe UI" w:hAnsi="Segoe UI" w:cs="Segoe UI"/>
+          <w:color w:val="232629"/>
+          <w:sz w:val="23"/>
+          <w:szCs w:val="23"/>
+          <w:shd w:val="clear" w:color="auto" w:fill="FFFFFF"/>
+        </w:rPr>
+        <w:t xml:space="preserve"> </w:t>
+      </w:r>
+      <w:proofErr w:type="spellStart"/>
+      <w:r>
+        <w:rPr>
+          <w:rFonts w:ascii="Segoe UI" w:hAnsi="Segoe UI" w:cs="Segoe UI"/>
+          <w:color w:val="232629"/>
+          <w:sz w:val="23"/>
+          <w:szCs w:val="23"/>
+          <w:shd w:val="clear" w:color="auto" w:fill="FFFFFF"/>
+        </w:rPr>
+        <w:t>the</w:t>
+      </w:r>
+      <w:proofErr w:type="spellEnd"/>
+      <w:r>
+        <w:rPr>
+          <w:rFonts w:ascii="Segoe UI" w:hAnsi="Segoe UI" w:cs="Segoe UI"/>
+          <w:color w:val="232629"/>
+          <w:sz w:val="23"/>
+          <w:szCs w:val="23"/>
+          <w:shd w:val="clear" w:color="auto" w:fill="FFFFFF"/>
+        </w:rPr>
+        <w:t xml:space="preserve"> </w:t>
+      </w:r>
+      <w:proofErr w:type="spellStart"/>
+      <w:r>
+        <w:rPr>
+          <w:rFonts w:ascii="Segoe UI" w:hAnsi="Segoe UI" w:cs="Segoe UI"/>
+          <w:color w:val="232629"/>
+          <w:sz w:val="23"/>
+          <w:szCs w:val="23"/>
+          <w:shd w:val="clear" w:color="auto" w:fill="FFFFFF"/>
+        </w:rPr>
+        <w:t>page</w:t>
+      </w:r>
+      <w:proofErr w:type="spellEnd"/>
+      <w:r>
+        <w:rPr>
+          <w:rFonts w:ascii="Segoe UI" w:hAnsi="Segoe UI" w:cs="Segoe UI"/>
+          <w:color w:val="232629"/>
+          <w:sz w:val="23"/>
+          <w:szCs w:val="23"/>
+          <w:shd w:val="clear" w:color="auto" w:fill="FFFFFF"/>
+        </w:rPr>
+        <w:t xml:space="preserve"> </w:t>
+      </w:r>
+      <w:proofErr w:type="spellStart"/>
+      <w:r>
+        <w:rPr>
+          <w:rFonts w:ascii="Segoe UI" w:hAnsi="Segoe UI" w:cs="Segoe UI"/>
+          <w:color w:val="232629"/>
+          <w:sz w:val="23"/>
+          <w:szCs w:val="23"/>
+          <w:shd w:val="clear" w:color="auto" w:fill="FFFFFF"/>
+        </w:rPr>
+        <w:t>that</w:t>
+      </w:r>
+      <w:proofErr w:type="spellEnd"/>
+      <w:r>
+        <w:rPr>
+          <w:rFonts w:ascii="Segoe UI" w:hAnsi="Segoe UI" w:cs="Segoe UI"/>
+          <w:color w:val="232629"/>
+          <w:sz w:val="23"/>
+          <w:szCs w:val="23"/>
+          <w:shd w:val="clear" w:color="auto" w:fill="FFFFFF"/>
+        </w:rPr>
+        <w:t xml:space="preserve"> </w:t>
+      </w:r>
+      <w:proofErr w:type="spellStart"/>
+      <w:r>
+        <w:rPr>
+          <w:rFonts w:ascii="Segoe UI" w:hAnsi="Segoe UI" w:cs="Segoe UI"/>
+          <w:color w:val="232629"/>
+          <w:sz w:val="23"/>
+          <w:szCs w:val="23"/>
+          <w:shd w:val="clear" w:color="auto" w:fill="FFFFFF"/>
+        </w:rPr>
+        <w:t>contains</w:t>
+      </w:r>
+      <w:proofErr w:type="spellEnd"/>
+      <w:r>
+        <w:rPr>
+          <w:rFonts w:ascii="Segoe UI" w:hAnsi="Segoe UI" w:cs="Segoe UI"/>
+          <w:color w:val="232629"/>
+          <w:sz w:val="23"/>
+          <w:szCs w:val="23"/>
+          <w:shd w:val="clear" w:color="auto" w:fill="FFFFFF"/>
+        </w:rPr>
+        <w:t xml:space="preserve"> </w:t>
+      </w:r>
+      <w:proofErr w:type="spellStart"/>
+      <w:r>
+        <w:rPr>
+          <w:rFonts w:ascii="Segoe UI" w:hAnsi="Segoe UI" w:cs="Segoe UI"/>
+          <w:color w:val="232629"/>
+          <w:sz w:val="23"/>
+          <w:szCs w:val="23"/>
+          <w:shd w:val="clear" w:color="auto" w:fill="FFFFFF"/>
+        </w:rPr>
+        <w:t>the</w:t>
+      </w:r>
+      <w:proofErr w:type="spellEnd"/>
+      <w:r>
+        <w:rPr>
+          <w:rFonts w:ascii="Segoe UI" w:hAnsi="Segoe UI" w:cs="Segoe UI"/>
+          <w:color w:val="232629"/>
+          <w:sz w:val="23"/>
+          <w:szCs w:val="23"/>
+          <w:shd w:val="clear" w:color="auto" w:fill="FFFFFF"/>
+        </w:rPr>
+        <w:t xml:space="preserve"> URL. So </w:t>
+      </w:r>
+      <w:proofErr w:type="spellStart"/>
+      <w:r>
+        <w:rPr>
+          <w:rFonts w:ascii="Segoe UI" w:hAnsi="Segoe UI" w:cs="Segoe UI"/>
+          <w:color w:val="232629"/>
+          <w:sz w:val="23"/>
+          <w:szCs w:val="23"/>
+          <w:shd w:val="clear" w:color="auto" w:fill="FFFFFF"/>
+        </w:rPr>
+        <w:t>your</w:t>
+      </w:r>
+      <w:proofErr w:type="spellEnd"/>
+      <w:r>
+        <w:rPr>
+          <w:rFonts w:ascii="Segoe UI" w:hAnsi="Segoe UI" w:cs="Segoe UI"/>
+          <w:color w:val="232629"/>
+          <w:sz w:val="23"/>
+          <w:szCs w:val="23"/>
+          <w:shd w:val="clear" w:color="auto" w:fill="FFFFFF"/>
+        </w:rPr>
+        <w:t> </w:t>
+      </w:r>
+      <w:r>
+        <w:rPr>
+          <w:rStyle w:val="HTMLCode"/>
+          <w:rFonts w:ascii="var(--ff-mono)" w:eastAsiaTheme="minorHAnsi" w:hAnsi="var(--ff-mono)"/>
+          <w:color w:val="232629"/>
+          <w:bdr w:val="none" w:sz="0" w:space="0" w:color="auto" w:frame="1"/>
+        </w:rPr>
+        <w:t>&lt;</w:t>
+      </w:r>
+      <w:proofErr w:type="spellStart"/>
+      <w:r>
+        <w:rPr>
+          <w:rStyle w:val="HTMLCode"/>
+          <w:rFonts w:ascii="var(--ff-mono)" w:eastAsiaTheme="minorHAnsi" w:hAnsi="var(--ff-mono)"/>
+          <w:color w:val="232629"/>
+          <w:bdr w:val="none" w:sz="0" w:space="0" w:color="auto" w:frame="1"/>
+        </w:rPr>
+        <w:t>script</w:t>
+      </w:r>
+      <w:proofErr w:type="spellEnd"/>
+      <w:r>
+        <w:rPr>
+          <w:rStyle w:val="HTMLCode"/>
+          <w:rFonts w:ascii="var(--ff-mono)" w:eastAsiaTheme="minorHAnsi" w:hAnsi="var(--ff-mono)"/>
+          <w:color w:val="232629"/>
+          <w:bdr w:val="none" w:sz="0" w:space="0" w:color="auto" w:frame="1"/>
+        </w:rPr>
+        <w:t>&gt;</w:t>
+      </w:r>
+      <w:r>
+        <w:rPr>
+          <w:rFonts w:ascii="Segoe UI" w:hAnsi="Segoe UI" w:cs="Segoe UI"/>
+          <w:color w:val="232629"/>
+          <w:sz w:val="23"/>
+          <w:szCs w:val="23"/>
+          <w:shd w:val="clear" w:color="auto" w:fill="FFFFFF"/>
+        </w:rPr>
+        <w:t xml:space="preserve"> tag </w:t>
+      </w:r>
+      <w:proofErr w:type="spellStart"/>
+      <w:r>
+        <w:rPr>
+          <w:rFonts w:ascii="Segoe UI" w:hAnsi="Segoe UI" w:cs="Segoe UI"/>
+          <w:color w:val="232629"/>
+          <w:sz w:val="23"/>
+          <w:szCs w:val="23"/>
+          <w:shd w:val="clear" w:color="auto" w:fill="FFFFFF"/>
+        </w:rPr>
+        <w:t>should</w:t>
+      </w:r>
+      <w:proofErr w:type="spellEnd"/>
+      <w:r>
+        <w:rPr>
+          <w:rFonts w:ascii="Segoe UI" w:hAnsi="Segoe UI" w:cs="Segoe UI"/>
+          <w:color w:val="232629"/>
+          <w:sz w:val="23"/>
+          <w:szCs w:val="23"/>
+          <w:shd w:val="clear" w:color="auto" w:fill="FFFFFF"/>
+        </w:rPr>
+        <w:t xml:space="preserve"> </w:t>
+      </w:r>
+      <w:proofErr w:type="spellStart"/>
+      <w:r>
+        <w:rPr>
+          <w:rFonts w:ascii="Segoe UI" w:hAnsi="Segoe UI" w:cs="Segoe UI"/>
+          <w:color w:val="232629"/>
+          <w:sz w:val="23"/>
+          <w:szCs w:val="23"/>
+          <w:shd w:val="clear" w:color="auto" w:fill="FFFFFF"/>
+        </w:rPr>
+        <w:t>work</w:t>
+      </w:r>
+      <w:proofErr w:type="spellEnd"/>
+      <w:r>
+        <w:rPr>
+          <w:rFonts w:ascii="Segoe UI" w:hAnsi="Segoe UI" w:cs="Segoe UI"/>
+          <w:color w:val="232629"/>
+          <w:sz w:val="23"/>
+          <w:szCs w:val="23"/>
+          <w:shd w:val="clear" w:color="auto" w:fill="FFFFFF"/>
+        </w:rPr>
+        <w:t xml:space="preserve"> </w:t>
+      </w:r>
+      <w:proofErr w:type="spellStart"/>
+      <w:r>
+        <w:rPr>
+          <w:rFonts w:ascii="Segoe UI" w:hAnsi="Segoe UI" w:cs="Segoe UI"/>
+          <w:color w:val="232629"/>
+          <w:sz w:val="23"/>
+          <w:szCs w:val="23"/>
+          <w:shd w:val="clear" w:color="auto" w:fill="FFFFFF"/>
+        </w:rPr>
+        <w:t>if</w:t>
+      </w:r>
+      <w:proofErr w:type="spellEnd"/>
+      <w:r>
+        <w:rPr>
+          <w:rFonts w:ascii="Segoe UI" w:hAnsi="Segoe UI" w:cs="Segoe UI"/>
+          <w:color w:val="232629"/>
+          <w:sz w:val="23"/>
+          <w:szCs w:val="23"/>
+          <w:shd w:val="clear" w:color="auto" w:fill="FFFFFF"/>
+        </w:rPr>
+        <w:t xml:space="preserve"> </w:t>
+      </w:r>
+      <w:proofErr w:type="spellStart"/>
+      <w:r>
+        <w:rPr>
+          <w:rFonts w:ascii="Segoe UI" w:hAnsi="Segoe UI" w:cs="Segoe UI"/>
+          <w:color w:val="232629"/>
+          <w:sz w:val="23"/>
+          <w:szCs w:val="23"/>
+          <w:shd w:val="clear" w:color="auto" w:fill="FFFFFF"/>
+        </w:rPr>
+        <w:t>the</w:t>
+      </w:r>
+      <w:proofErr w:type="spellEnd"/>
+      <w:r>
+        <w:rPr>
+          <w:rFonts w:ascii="Segoe UI" w:hAnsi="Segoe UI" w:cs="Segoe UI"/>
+          <w:color w:val="232629"/>
+          <w:sz w:val="23"/>
+          <w:szCs w:val="23"/>
+          <w:shd w:val="clear" w:color="auto" w:fill="FFFFFF"/>
+        </w:rPr>
+        <w:t xml:space="preserve"> URL </w:t>
+      </w:r>
+      <w:proofErr w:type="spellStart"/>
+      <w:r>
+        <w:rPr>
+          <w:rFonts w:ascii="Segoe UI" w:hAnsi="Segoe UI" w:cs="Segoe UI"/>
+          <w:color w:val="232629"/>
+          <w:sz w:val="23"/>
+          <w:szCs w:val="23"/>
+          <w:shd w:val="clear" w:color="auto" w:fill="FFFFFF"/>
+        </w:rPr>
+        <w:t>for</w:t>
+      </w:r>
+      <w:proofErr w:type="spellEnd"/>
+      <w:r>
+        <w:rPr>
+          <w:rFonts w:ascii="Segoe UI" w:hAnsi="Segoe UI" w:cs="Segoe UI"/>
+          <w:color w:val="232629"/>
+          <w:sz w:val="23"/>
+          <w:szCs w:val="23"/>
+          <w:shd w:val="clear" w:color="auto" w:fill="FFFFFF"/>
+        </w:rPr>
+        <w:t xml:space="preserve"> </w:t>
+      </w:r>
+      <w:proofErr w:type="spellStart"/>
+      <w:r>
+        <w:rPr>
+          <w:rFonts w:ascii="Segoe UI" w:hAnsi="Segoe UI" w:cs="Segoe UI"/>
+          <w:color w:val="232629"/>
+          <w:sz w:val="23"/>
+          <w:szCs w:val="23"/>
+          <w:shd w:val="clear" w:color="auto" w:fill="FFFFFF"/>
+        </w:rPr>
+        <w:t>the</w:t>
+      </w:r>
+      <w:proofErr w:type="spellEnd"/>
+      <w:r>
+        <w:rPr>
+          <w:rFonts w:ascii="Segoe UI" w:hAnsi="Segoe UI" w:cs="Segoe UI"/>
+          <w:color w:val="232629"/>
+          <w:sz w:val="23"/>
+          <w:szCs w:val="23"/>
+          <w:shd w:val="clear" w:color="auto" w:fill="FFFFFF"/>
+        </w:rPr>
+        <w:t xml:space="preserve"> </w:t>
+      </w:r>
+      <w:proofErr w:type="spellStart"/>
+      <w:r>
+        <w:rPr>
+          <w:rFonts w:ascii="Segoe UI" w:hAnsi="Segoe UI" w:cs="Segoe UI"/>
+          <w:color w:val="232629"/>
+          <w:sz w:val="23"/>
+          <w:szCs w:val="23"/>
+          <w:shd w:val="clear" w:color="auto" w:fill="FFFFFF"/>
+        </w:rPr>
+        <w:t>page</w:t>
+      </w:r>
+      <w:proofErr w:type="spellEnd"/>
+      <w:r>
+        <w:rPr>
+          <w:rFonts w:ascii="Segoe UI" w:hAnsi="Segoe UI" w:cs="Segoe UI"/>
+          <w:color w:val="232629"/>
+          <w:sz w:val="23"/>
+          <w:szCs w:val="23"/>
+          <w:shd w:val="clear" w:color="auto" w:fill="FFFFFF"/>
+        </w:rPr>
+        <w:t xml:space="preserve"> </w:t>
+      </w:r>
+      <w:proofErr w:type="spellStart"/>
+      <w:r>
+        <w:rPr>
+          <w:rFonts w:ascii="Segoe UI" w:hAnsi="Segoe UI" w:cs="Segoe UI"/>
+          <w:color w:val="232629"/>
+          <w:sz w:val="23"/>
+          <w:szCs w:val="23"/>
+          <w:shd w:val="clear" w:color="auto" w:fill="FFFFFF"/>
+        </w:rPr>
+        <w:t>is</w:t>
+      </w:r>
+      <w:proofErr w:type="spellEnd"/>
+      <w:r>
+        <w:rPr>
+          <w:rFonts w:ascii="Segoe UI" w:hAnsi="Segoe UI" w:cs="Segoe UI"/>
+          <w:color w:val="232629"/>
+          <w:sz w:val="23"/>
+          <w:szCs w:val="23"/>
+          <w:shd w:val="clear" w:color="auto" w:fill="FFFFFF"/>
+        </w:rPr>
+        <w:t> </w:t>
+      </w:r>
+      <w:r>
+        <w:rPr>
+          <w:rStyle w:val="HTMLCode"/>
+          <w:rFonts w:ascii="var(--ff-mono)" w:eastAsiaTheme="minorHAnsi" w:hAnsi="var(--ff-mono)"/>
+          <w:color w:val="232629"/>
+          <w:bdr w:val="none" w:sz="0" w:space="0" w:color="auto" w:frame="1"/>
+        </w:rPr>
+        <w:t>http:something</w:t>
+      </w:r>
+      <w:r>
+        <w:rPr>
+          <w:rFonts w:ascii="Segoe UI" w:hAnsi="Segoe UI" w:cs="Segoe UI"/>
+          <w:color w:val="232629"/>
+          <w:sz w:val="23"/>
+          <w:szCs w:val="23"/>
+          <w:shd w:val="clear" w:color="auto" w:fill="FFFFFF"/>
+        </w:rPr>
+        <w:t> </w:t>
+      </w:r>
+      <w:proofErr w:type="spellStart"/>
+      <w:r>
+        <w:rPr>
+          <w:rFonts w:ascii="Segoe UI" w:hAnsi="Segoe UI" w:cs="Segoe UI"/>
+          <w:color w:val="232629"/>
+          <w:sz w:val="23"/>
+          <w:szCs w:val="23"/>
+          <w:shd w:val="clear" w:color="auto" w:fill="FFFFFF"/>
+        </w:rPr>
+        <w:t>or</w:t>
+      </w:r>
+      <w:proofErr w:type="spellEnd"/>
+      <w:r>
+        <w:rPr>
+          <w:rFonts w:ascii="Segoe UI" w:hAnsi="Segoe UI" w:cs="Segoe UI"/>
+          <w:color w:val="232629"/>
+          <w:sz w:val="23"/>
+          <w:szCs w:val="23"/>
+          <w:shd w:val="clear" w:color="auto" w:fill="FFFFFF"/>
+        </w:rPr>
+        <w:t> </w:t>
+      </w:r>
+      <w:r>
+        <w:rPr>
+          <w:rStyle w:val="HTMLCode"/>
+          <w:rFonts w:ascii="var(--ff-mono)" w:eastAsiaTheme="minorHAnsi" w:hAnsi="var(--ff-mono)"/>
+          <w:color w:val="232629"/>
+          <w:bdr w:val="none" w:sz="0" w:space="0" w:color="auto" w:frame="1"/>
+        </w:rPr>
+        <w:t>https:something</w:t>
+      </w:r>
+      <w:r>
+        <w:rPr>
+          <w:rFonts w:ascii="Segoe UI" w:hAnsi="Segoe UI" w:cs="Segoe UI"/>
+          <w:color w:val="232629"/>
+          <w:sz w:val="23"/>
+          <w:szCs w:val="23"/>
+          <w:shd w:val="clear" w:color="auto" w:fill="FFFFFF"/>
+        </w:rPr>
+        <w:t xml:space="preserve">; </w:t>
+      </w:r>
+      <w:proofErr w:type="spellStart"/>
+      <w:r>
+        <w:rPr>
+          <w:rFonts w:ascii="Segoe UI" w:hAnsi="Segoe UI" w:cs="Segoe UI"/>
+          <w:color w:val="232629"/>
+          <w:sz w:val="23"/>
+          <w:szCs w:val="23"/>
+          <w:shd w:val="clear" w:color="auto" w:fill="FFFFFF"/>
+        </w:rPr>
+        <w:t>the</w:t>
+      </w:r>
+      <w:proofErr w:type="spellEnd"/>
+      <w:r>
+        <w:rPr>
+          <w:rFonts w:ascii="Segoe UI" w:hAnsi="Segoe UI" w:cs="Segoe UI"/>
+          <w:color w:val="232629"/>
+          <w:sz w:val="23"/>
+          <w:szCs w:val="23"/>
+          <w:shd w:val="clear" w:color="auto" w:fill="FFFFFF"/>
+        </w:rPr>
+        <w:t xml:space="preserve"> </w:t>
+      </w:r>
+      <w:proofErr w:type="spellStart"/>
+      <w:r>
+        <w:rPr>
+          <w:rFonts w:ascii="Segoe UI" w:hAnsi="Segoe UI" w:cs="Segoe UI"/>
+          <w:color w:val="232629"/>
+          <w:sz w:val="23"/>
+          <w:szCs w:val="23"/>
+          <w:shd w:val="clear" w:color="auto" w:fill="FFFFFF"/>
+        </w:rPr>
+        <w:t>reason</w:t>
+      </w:r>
+      <w:proofErr w:type="spellEnd"/>
+      <w:r>
+        <w:rPr>
+          <w:rFonts w:ascii="Segoe UI" w:hAnsi="Segoe UI" w:cs="Segoe UI"/>
+          <w:color w:val="232629"/>
+          <w:sz w:val="23"/>
+          <w:szCs w:val="23"/>
+          <w:shd w:val="clear" w:color="auto" w:fill="FFFFFF"/>
+        </w:rPr>
+        <w:t xml:space="preserve"> </w:t>
+      </w:r>
+      <w:proofErr w:type="spellStart"/>
+      <w:r>
+        <w:rPr>
+          <w:rFonts w:ascii="Segoe UI" w:hAnsi="Segoe UI" w:cs="Segoe UI"/>
+          <w:color w:val="232629"/>
+          <w:sz w:val="23"/>
+          <w:szCs w:val="23"/>
+          <w:shd w:val="clear" w:color="auto" w:fill="FFFFFF"/>
+        </w:rPr>
+        <w:t>for</w:t>
+      </w:r>
+      <w:proofErr w:type="spellEnd"/>
+      <w:r>
+        <w:rPr>
+          <w:rFonts w:ascii="Segoe UI" w:hAnsi="Segoe UI" w:cs="Segoe UI"/>
+          <w:color w:val="232629"/>
+          <w:sz w:val="23"/>
+          <w:szCs w:val="23"/>
+          <w:shd w:val="clear" w:color="auto" w:fill="FFFFFF"/>
+        </w:rPr>
+        <w:t xml:space="preserve"> </w:t>
+      </w:r>
+      <w:proofErr w:type="spellStart"/>
+      <w:r>
+        <w:rPr>
+          <w:rFonts w:ascii="Segoe UI" w:hAnsi="Segoe UI" w:cs="Segoe UI"/>
+          <w:color w:val="232629"/>
+          <w:sz w:val="23"/>
+          <w:szCs w:val="23"/>
+          <w:shd w:val="clear" w:color="auto" w:fill="FFFFFF"/>
+        </w:rPr>
+        <w:t>leaving</w:t>
+      </w:r>
+      <w:proofErr w:type="spellEnd"/>
+      <w:r>
+        <w:rPr>
+          <w:rFonts w:ascii="Segoe UI" w:hAnsi="Segoe UI" w:cs="Segoe UI"/>
+          <w:color w:val="232629"/>
+          <w:sz w:val="23"/>
+          <w:szCs w:val="23"/>
+          <w:shd w:val="clear" w:color="auto" w:fill="FFFFFF"/>
+        </w:rPr>
+        <w:t xml:space="preserve"> out </w:t>
+      </w:r>
+      <w:proofErr w:type="spellStart"/>
+      <w:r>
+        <w:rPr>
+          <w:rFonts w:ascii="Segoe UI" w:hAnsi="Segoe UI" w:cs="Segoe UI"/>
+          <w:color w:val="232629"/>
+          <w:sz w:val="23"/>
+          <w:szCs w:val="23"/>
+          <w:shd w:val="clear" w:color="auto" w:fill="FFFFFF"/>
+        </w:rPr>
+        <w:t>the</w:t>
+      </w:r>
+      <w:proofErr w:type="spellEnd"/>
+      <w:r>
+        <w:rPr>
+          <w:rFonts w:ascii="Segoe UI" w:hAnsi="Segoe UI" w:cs="Segoe UI"/>
+          <w:color w:val="232629"/>
+          <w:sz w:val="23"/>
+          <w:szCs w:val="23"/>
+          <w:shd w:val="clear" w:color="auto" w:fill="FFFFFF"/>
+        </w:rPr>
+        <w:t xml:space="preserve"> </w:t>
+      </w:r>
+      <w:proofErr w:type="spellStart"/>
+      <w:r>
+        <w:rPr>
+          <w:rFonts w:ascii="Segoe UI" w:hAnsi="Segoe UI" w:cs="Segoe UI"/>
+          <w:color w:val="232629"/>
+          <w:sz w:val="23"/>
+          <w:szCs w:val="23"/>
+          <w:shd w:val="clear" w:color="auto" w:fill="FFFFFF"/>
+        </w:rPr>
+        <w:t>scheme</w:t>
+      </w:r>
+      <w:proofErr w:type="spellEnd"/>
+      <w:r>
+        <w:rPr>
+          <w:rFonts w:ascii="Segoe UI" w:hAnsi="Segoe UI" w:cs="Segoe UI"/>
+          <w:color w:val="232629"/>
+          <w:sz w:val="23"/>
+          <w:szCs w:val="23"/>
+          <w:shd w:val="clear" w:color="auto" w:fill="FFFFFF"/>
+        </w:rPr>
+        <w:t xml:space="preserve"> </w:t>
+      </w:r>
+      <w:proofErr w:type="spellStart"/>
+      <w:r>
+        <w:rPr>
+          <w:rFonts w:ascii="Segoe UI" w:hAnsi="Segoe UI" w:cs="Segoe UI"/>
+          <w:color w:val="232629"/>
+          <w:sz w:val="23"/>
+          <w:szCs w:val="23"/>
+          <w:shd w:val="clear" w:color="auto" w:fill="FFFFFF"/>
+        </w:rPr>
+        <w:t>is</w:t>
+      </w:r>
+      <w:proofErr w:type="spellEnd"/>
+      <w:r>
+        <w:rPr>
+          <w:rFonts w:ascii="Segoe UI" w:hAnsi="Segoe UI" w:cs="Segoe UI"/>
+          <w:color w:val="232629"/>
+          <w:sz w:val="23"/>
+          <w:szCs w:val="23"/>
+          <w:shd w:val="clear" w:color="auto" w:fill="FFFFFF"/>
+        </w:rPr>
+        <w:t xml:space="preserve"> so </w:t>
+      </w:r>
+      <w:proofErr w:type="spellStart"/>
+      <w:r>
+        <w:rPr>
+          <w:rFonts w:ascii="Segoe UI" w:hAnsi="Segoe UI" w:cs="Segoe UI"/>
+          <w:color w:val="232629"/>
+          <w:sz w:val="23"/>
+          <w:szCs w:val="23"/>
+          <w:shd w:val="clear" w:color="auto" w:fill="FFFFFF"/>
+        </w:rPr>
+        <w:t>that</w:t>
+      </w:r>
+      <w:proofErr w:type="spellEnd"/>
+      <w:r>
+        <w:rPr>
+          <w:rFonts w:ascii="Segoe UI" w:hAnsi="Segoe UI" w:cs="Segoe UI"/>
+          <w:color w:val="232629"/>
+          <w:sz w:val="23"/>
+          <w:szCs w:val="23"/>
+          <w:shd w:val="clear" w:color="auto" w:fill="FFFFFF"/>
+        </w:rPr>
+        <w:t xml:space="preserve"> </w:t>
+      </w:r>
+      <w:proofErr w:type="spellStart"/>
+      <w:r>
+        <w:rPr>
+          <w:rFonts w:ascii="Segoe UI" w:hAnsi="Segoe UI" w:cs="Segoe UI"/>
+          <w:color w:val="232629"/>
+          <w:sz w:val="23"/>
+          <w:szCs w:val="23"/>
+          <w:shd w:val="clear" w:color="auto" w:fill="FFFFFF"/>
+        </w:rPr>
+        <w:t>it</w:t>
+      </w:r>
+      <w:proofErr w:type="spellEnd"/>
+      <w:r>
+        <w:rPr>
+          <w:rFonts w:ascii="Segoe UI" w:hAnsi="Segoe UI" w:cs="Segoe UI"/>
+          <w:color w:val="232629"/>
+          <w:sz w:val="23"/>
+          <w:szCs w:val="23"/>
+          <w:shd w:val="clear" w:color="auto" w:fill="FFFFFF"/>
+        </w:rPr>
+        <w:t xml:space="preserve"> will </w:t>
+      </w:r>
+      <w:proofErr w:type="spellStart"/>
+      <w:r>
+        <w:rPr>
+          <w:rFonts w:ascii="Segoe UI" w:hAnsi="Segoe UI" w:cs="Segoe UI"/>
+          <w:color w:val="232629"/>
+          <w:sz w:val="23"/>
+          <w:szCs w:val="23"/>
+          <w:shd w:val="clear" w:color="auto" w:fill="FFFFFF"/>
+        </w:rPr>
+        <w:t>use</w:t>
+      </w:r>
+      <w:proofErr w:type="spellEnd"/>
+      <w:r>
+        <w:rPr>
+          <w:rFonts w:ascii="Segoe UI" w:hAnsi="Segoe UI" w:cs="Segoe UI"/>
+          <w:color w:val="232629"/>
+          <w:sz w:val="23"/>
+          <w:szCs w:val="23"/>
+          <w:shd w:val="clear" w:color="auto" w:fill="FFFFFF"/>
+        </w:rPr>
+        <w:t xml:space="preserve"> SSL </w:t>
+      </w:r>
+      <w:proofErr w:type="spellStart"/>
+      <w:r>
+        <w:rPr>
+          <w:rFonts w:ascii="Segoe UI" w:hAnsi="Segoe UI" w:cs="Segoe UI"/>
+          <w:color w:val="232629"/>
+          <w:sz w:val="23"/>
+          <w:szCs w:val="23"/>
+          <w:shd w:val="clear" w:color="auto" w:fill="FFFFFF"/>
+        </w:rPr>
+        <w:t>if</w:t>
+      </w:r>
+      <w:proofErr w:type="spellEnd"/>
+      <w:r>
+        <w:rPr>
+          <w:rFonts w:ascii="Segoe UI" w:hAnsi="Segoe UI" w:cs="Segoe UI"/>
+          <w:color w:val="232629"/>
+          <w:sz w:val="23"/>
+          <w:szCs w:val="23"/>
+          <w:shd w:val="clear" w:color="auto" w:fill="FFFFFF"/>
+        </w:rPr>
+        <w:t xml:space="preserve"> </w:t>
+      </w:r>
+      <w:proofErr w:type="spellStart"/>
+      <w:r>
+        <w:rPr>
+          <w:rFonts w:ascii="Segoe UI" w:hAnsi="Segoe UI" w:cs="Segoe UI"/>
+          <w:color w:val="232629"/>
+          <w:sz w:val="23"/>
+          <w:szCs w:val="23"/>
+          <w:shd w:val="clear" w:color="auto" w:fill="FFFFFF"/>
+        </w:rPr>
+        <w:t>your</w:t>
+      </w:r>
+      <w:proofErr w:type="spellEnd"/>
+      <w:r>
+        <w:rPr>
+          <w:rFonts w:ascii="Segoe UI" w:hAnsi="Segoe UI" w:cs="Segoe UI"/>
+          <w:color w:val="232629"/>
+          <w:sz w:val="23"/>
+          <w:szCs w:val="23"/>
+          <w:shd w:val="clear" w:color="auto" w:fill="FFFFFF"/>
+        </w:rPr>
+        <w:t xml:space="preserve"> </w:t>
+      </w:r>
+      <w:proofErr w:type="spellStart"/>
+      <w:r>
+        <w:rPr>
+          <w:rFonts w:ascii="Segoe UI" w:hAnsi="Segoe UI" w:cs="Segoe UI"/>
+          <w:color w:val="232629"/>
+          <w:sz w:val="23"/>
+          <w:szCs w:val="23"/>
+          <w:shd w:val="clear" w:color="auto" w:fill="FFFFFF"/>
+        </w:rPr>
+        <w:t>page</w:t>
+      </w:r>
+      <w:proofErr w:type="spellEnd"/>
+      <w:r>
+        <w:rPr>
+          <w:rFonts w:ascii="Segoe UI" w:hAnsi="Segoe UI" w:cs="Segoe UI"/>
+          <w:color w:val="232629"/>
+          <w:sz w:val="23"/>
+          <w:szCs w:val="23"/>
+          <w:shd w:val="clear" w:color="auto" w:fill="FFFFFF"/>
+        </w:rPr>
+        <w:t xml:space="preserve"> </w:t>
+      </w:r>
+      <w:proofErr w:type="spellStart"/>
+      <w:r>
+        <w:rPr>
+          <w:rFonts w:ascii="Segoe UI" w:hAnsi="Segoe UI" w:cs="Segoe UI"/>
+          <w:color w:val="232629"/>
+          <w:sz w:val="23"/>
+          <w:szCs w:val="23"/>
+          <w:shd w:val="clear" w:color="auto" w:fill="FFFFFF"/>
+        </w:rPr>
+        <w:t>uses</w:t>
+      </w:r>
+      <w:proofErr w:type="spellEnd"/>
+      <w:r>
+        <w:rPr>
+          <w:rFonts w:ascii="Segoe UI" w:hAnsi="Segoe UI" w:cs="Segoe UI"/>
+          <w:color w:val="232629"/>
+          <w:sz w:val="23"/>
+          <w:szCs w:val="23"/>
+          <w:shd w:val="clear" w:color="auto" w:fill="FFFFFF"/>
+        </w:rPr>
+        <w:t xml:space="preserve"> SSL, </w:t>
+      </w:r>
+      <w:proofErr w:type="spellStart"/>
+      <w:r>
+        <w:rPr>
+          <w:rFonts w:ascii="Segoe UI" w:hAnsi="Segoe UI" w:cs="Segoe UI"/>
+          <w:color w:val="232629"/>
+          <w:sz w:val="23"/>
+          <w:szCs w:val="23"/>
+          <w:shd w:val="clear" w:color="auto" w:fill="FFFFFF"/>
+        </w:rPr>
+        <w:t>because</w:t>
+      </w:r>
+      <w:proofErr w:type="spellEnd"/>
+      <w:r>
+        <w:rPr>
+          <w:rFonts w:ascii="Segoe UI" w:hAnsi="Segoe UI" w:cs="Segoe UI"/>
+          <w:color w:val="232629"/>
+          <w:sz w:val="23"/>
+          <w:szCs w:val="23"/>
+          <w:shd w:val="clear" w:color="auto" w:fill="FFFFFF"/>
+        </w:rPr>
+        <w:t xml:space="preserve"> </w:t>
+      </w:r>
+      <w:proofErr w:type="spellStart"/>
+      <w:r>
+        <w:rPr>
+          <w:rFonts w:ascii="Segoe UI" w:hAnsi="Segoe UI" w:cs="Segoe UI"/>
+          <w:color w:val="232629"/>
+          <w:sz w:val="23"/>
+          <w:szCs w:val="23"/>
+          <w:shd w:val="clear" w:color="auto" w:fill="FFFFFF"/>
+        </w:rPr>
+        <w:t>browsers</w:t>
+      </w:r>
+      <w:proofErr w:type="spellEnd"/>
+      <w:r>
+        <w:rPr>
+          <w:rFonts w:ascii="Segoe UI" w:hAnsi="Segoe UI" w:cs="Segoe UI"/>
+          <w:color w:val="232629"/>
+          <w:sz w:val="23"/>
+          <w:szCs w:val="23"/>
+          <w:shd w:val="clear" w:color="auto" w:fill="FFFFFF"/>
+        </w:rPr>
+        <w:t xml:space="preserve"> </w:t>
+      </w:r>
+      <w:proofErr w:type="spellStart"/>
+      <w:r>
+        <w:rPr>
+          <w:rFonts w:ascii="Segoe UI" w:hAnsi="Segoe UI" w:cs="Segoe UI"/>
+          <w:color w:val="232629"/>
+          <w:sz w:val="23"/>
+          <w:szCs w:val="23"/>
+          <w:shd w:val="clear" w:color="auto" w:fill="FFFFFF"/>
+        </w:rPr>
+        <w:t>often</w:t>
+      </w:r>
+      <w:proofErr w:type="spellEnd"/>
+      <w:r>
+        <w:rPr>
+          <w:rFonts w:ascii="Segoe UI" w:hAnsi="Segoe UI" w:cs="Segoe UI"/>
+          <w:color w:val="232629"/>
+          <w:sz w:val="23"/>
+          <w:szCs w:val="23"/>
+          <w:shd w:val="clear" w:color="auto" w:fill="FFFFFF"/>
+        </w:rPr>
+        <w:t xml:space="preserve"> </w:t>
+      </w:r>
+      <w:proofErr w:type="spellStart"/>
+      <w:r>
+        <w:rPr>
+          <w:rFonts w:ascii="Segoe UI" w:hAnsi="Segoe UI" w:cs="Segoe UI"/>
+          <w:color w:val="232629"/>
+          <w:sz w:val="23"/>
+          <w:szCs w:val="23"/>
+          <w:shd w:val="clear" w:color="auto" w:fill="FFFFFF"/>
+        </w:rPr>
+        <w:t>complain</w:t>
+      </w:r>
+      <w:proofErr w:type="spellEnd"/>
+      <w:r>
+        <w:rPr>
+          <w:rFonts w:ascii="Segoe UI" w:hAnsi="Segoe UI" w:cs="Segoe UI"/>
+          <w:color w:val="232629"/>
+          <w:sz w:val="23"/>
+          <w:szCs w:val="23"/>
+          <w:shd w:val="clear" w:color="auto" w:fill="FFFFFF"/>
+        </w:rPr>
+        <w:t xml:space="preserve"> </w:t>
+      </w:r>
+      <w:proofErr w:type="spellStart"/>
+      <w:r>
+        <w:rPr>
+          <w:rFonts w:ascii="Segoe UI" w:hAnsi="Segoe UI" w:cs="Segoe UI"/>
+          <w:color w:val="232629"/>
+          <w:sz w:val="23"/>
+          <w:szCs w:val="23"/>
+          <w:shd w:val="clear" w:color="auto" w:fill="FFFFFF"/>
+        </w:rPr>
+        <w:t>if</w:t>
+      </w:r>
+      <w:proofErr w:type="spellEnd"/>
+      <w:r>
+        <w:rPr>
+          <w:rFonts w:ascii="Segoe UI" w:hAnsi="Segoe UI" w:cs="Segoe UI"/>
+          <w:color w:val="232629"/>
+          <w:sz w:val="23"/>
+          <w:szCs w:val="23"/>
+          <w:shd w:val="clear" w:color="auto" w:fill="FFFFFF"/>
+        </w:rPr>
+        <w:t xml:space="preserve"> a </w:t>
+      </w:r>
+      <w:proofErr w:type="spellStart"/>
+      <w:r>
+        <w:rPr>
+          <w:rFonts w:ascii="Segoe UI" w:hAnsi="Segoe UI" w:cs="Segoe UI"/>
+          <w:color w:val="232629"/>
+          <w:sz w:val="23"/>
+          <w:szCs w:val="23"/>
+          <w:shd w:val="clear" w:color="auto" w:fill="FFFFFF"/>
+        </w:rPr>
+        <w:t>secure</w:t>
+      </w:r>
+      <w:proofErr w:type="spellEnd"/>
+      <w:r>
+        <w:rPr>
+          <w:rFonts w:ascii="Segoe UI" w:hAnsi="Segoe UI" w:cs="Segoe UI"/>
+          <w:color w:val="232629"/>
+          <w:sz w:val="23"/>
+          <w:szCs w:val="23"/>
+          <w:shd w:val="clear" w:color="auto" w:fill="FFFFFF"/>
+        </w:rPr>
+        <w:t xml:space="preserve"> </w:t>
+      </w:r>
+      <w:proofErr w:type="spellStart"/>
+      <w:r>
+        <w:rPr>
+          <w:rFonts w:ascii="Segoe UI" w:hAnsi="Segoe UI" w:cs="Segoe UI"/>
+          <w:color w:val="232629"/>
+          <w:sz w:val="23"/>
+          <w:szCs w:val="23"/>
+          <w:shd w:val="clear" w:color="auto" w:fill="FFFFFF"/>
+        </w:rPr>
+        <w:t>page</w:t>
+      </w:r>
+      <w:proofErr w:type="spellEnd"/>
+      <w:r>
+        <w:rPr>
+          <w:rFonts w:ascii="Segoe UI" w:hAnsi="Segoe UI" w:cs="Segoe UI"/>
+          <w:color w:val="232629"/>
+          <w:sz w:val="23"/>
+          <w:szCs w:val="23"/>
+          <w:shd w:val="clear" w:color="auto" w:fill="FFFFFF"/>
+        </w:rPr>
+        <w:t xml:space="preserve"> </w:t>
+      </w:r>
+      <w:proofErr w:type="spellStart"/>
+      <w:r>
+        <w:rPr>
+          <w:rFonts w:ascii="Segoe UI" w:hAnsi="Segoe UI" w:cs="Segoe UI"/>
+          <w:color w:val="232629"/>
+          <w:sz w:val="23"/>
+          <w:szCs w:val="23"/>
+          <w:shd w:val="clear" w:color="auto" w:fill="FFFFFF"/>
+        </w:rPr>
+        <w:t>tries</w:t>
+      </w:r>
+      <w:proofErr w:type="spellEnd"/>
+      <w:r>
+        <w:rPr>
+          <w:rFonts w:ascii="Segoe UI" w:hAnsi="Segoe UI" w:cs="Segoe UI"/>
+          <w:color w:val="232629"/>
+          <w:sz w:val="23"/>
+          <w:szCs w:val="23"/>
+          <w:shd w:val="clear" w:color="auto" w:fill="FFFFFF"/>
+        </w:rPr>
+        <w:t xml:space="preserve"> </w:t>
+      </w:r>
+      <w:proofErr w:type="spellStart"/>
+      <w:r>
+        <w:rPr>
+          <w:rFonts w:ascii="Segoe UI" w:hAnsi="Segoe UI" w:cs="Segoe UI"/>
+          <w:color w:val="232629"/>
+          <w:sz w:val="23"/>
+          <w:szCs w:val="23"/>
+          <w:shd w:val="clear" w:color="auto" w:fill="FFFFFF"/>
+        </w:rPr>
+        <w:t>to</w:t>
+      </w:r>
+      <w:proofErr w:type="spellEnd"/>
+      <w:r>
+        <w:rPr>
+          <w:rFonts w:ascii="Segoe UI" w:hAnsi="Segoe UI" w:cs="Segoe UI"/>
+          <w:color w:val="232629"/>
+          <w:sz w:val="23"/>
+          <w:szCs w:val="23"/>
+          <w:shd w:val="clear" w:color="auto" w:fill="FFFFFF"/>
+        </w:rPr>
+        <w:t xml:space="preserve"> </w:t>
+      </w:r>
+      <w:proofErr w:type="spellStart"/>
+      <w:r>
+        <w:rPr>
+          <w:rFonts w:ascii="Segoe UI" w:hAnsi="Segoe UI" w:cs="Segoe UI"/>
+          <w:color w:val="232629"/>
+          <w:sz w:val="23"/>
+          <w:szCs w:val="23"/>
+          <w:shd w:val="clear" w:color="auto" w:fill="FFFFFF"/>
+        </w:rPr>
+        <w:t>load</w:t>
+      </w:r>
+      <w:proofErr w:type="spellEnd"/>
+      <w:r>
+        <w:rPr>
+          <w:rFonts w:ascii="Segoe UI" w:hAnsi="Segoe UI" w:cs="Segoe UI"/>
+          <w:color w:val="232629"/>
+          <w:sz w:val="23"/>
+          <w:szCs w:val="23"/>
+          <w:shd w:val="clear" w:color="auto" w:fill="FFFFFF"/>
+        </w:rPr>
+        <w:t xml:space="preserve"> a non-</w:t>
+      </w:r>
+      <w:proofErr w:type="spellStart"/>
+      <w:r>
+        <w:rPr>
+          <w:rFonts w:ascii="Segoe UI" w:hAnsi="Segoe UI" w:cs="Segoe UI"/>
+          <w:color w:val="232629"/>
+          <w:sz w:val="23"/>
+          <w:szCs w:val="23"/>
+          <w:shd w:val="clear" w:color="auto" w:fill="FFFFFF"/>
+        </w:rPr>
+        <w:t>secure</w:t>
+      </w:r>
+      <w:proofErr w:type="spellEnd"/>
+      <w:r>
+        <w:rPr>
+          <w:rFonts w:ascii="Segoe UI" w:hAnsi="Segoe UI" w:cs="Segoe UI"/>
+          <w:color w:val="232629"/>
+          <w:sz w:val="23"/>
+          <w:szCs w:val="23"/>
+          <w:shd w:val="clear" w:color="auto" w:fill="FFFFFF"/>
+        </w:rPr>
+        <w:t xml:space="preserve"> </w:t>
+      </w:r>
+      <w:proofErr w:type="spellStart"/>
+      <w:r>
+        <w:rPr>
+          <w:rFonts w:ascii="Segoe UI" w:hAnsi="Segoe UI" w:cs="Segoe UI"/>
+          <w:color w:val="232629"/>
+          <w:sz w:val="23"/>
+          <w:szCs w:val="23"/>
+          <w:shd w:val="clear" w:color="auto" w:fill="FFFFFF"/>
+        </w:rPr>
+        <w:t>script</w:t>
+      </w:r>
+      <w:proofErr w:type="spellEnd"/>
+      <w:r>
+        <w:rPr>
+          <w:rFonts w:ascii="Segoe UI" w:hAnsi="Segoe UI" w:cs="Segoe UI"/>
+          <w:color w:val="232629"/>
+          <w:sz w:val="23"/>
+          <w:szCs w:val="23"/>
+          <w:shd w:val="clear" w:color="auto" w:fill="FFFFFF"/>
+        </w:rPr>
+        <w:t>.</w:t>
+      </w:r>
+    </w:p>
+    <w:p>
+      <w:r>
+        <w:rPr>
+          <w:noProof/>
+          <w:lang w:eastAsia="de-DE"/>
+        </w:rPr>
+        <w:drawing>
+          <wp:inline distT="0" distB="0" distL="0" distR="0" wp14:anchorId="254174B5" wp14:editId="7C48C5BE">
+            <wp:extent cx="5760720" cy="3133725"/>
+            <wp:effectExtent l="0" t="0" r="0" b="9525"/>
+            <wp:docPr id="11" name="Grafik 11"/>
+            <wp:cNvGraphicFramePr>
+              <a:graphicFrameLocks xmlns:a="http://schemas.openxmlformats.org/drawingml/2006/main" noChangeAspect="1"/>
+            </wp:cNvGraphicFramePr>
+            <a:graphic xmlns:a="http://schemas.openxmlformats.org/drawingml/2006/main">
+              <a:graphicData uri="http://schemas.openxmlformats.org/drawingml/2006/picture">
+                <pic:pic xmlns:pic="http://schemas.openxmlformats.org/drawingml/2006/picture">
+                  <pic:nvPicPr>
+                    <pic:cNvPr id="1" name=""/>
+                    <pic:cNvPicPr/>
+                  </pic:nvPicPr>
+                  <pic:blipFill>
+                    <a:blip r:embed="rId16"/>
+                    <a:stretch>
+                      <a:fillRect/>
+                    </a:stretch>
+                  </pic:blipFill>
+                  <pic:spPr>
+                    <a:xfrm>
+                      <a:off x="0" y="0"/>
+                      <a:ext cx="5760720" cy="3133725"/>
+                    </a:xfrm>
+                    <a:prstGeom prst="rect">
+                      <a:avLst/>
+                    </a:prstGeom>
+                  </pic:spPr>
+                </pic:pic>
+              </a:graphicData>
+            </a:graphic>
+          </wp:inline>
+        </w:drawing>
+      </w:r>
+    </w:p>
+    <w:p>
+      <w:bookmarkStart w:id="1" w:name="_GoBack"/>
+      <w:bookmarkEnd w:id="1"/>
+      <w:r>
+        <w:rPr>
+          <w:noProof/>
+          <w:lang w:eastAsia="de-DE"/>
+        </w:rPr>
+        <w:drawing>
+          <wp:inline distT="0" distB="0" distL="0" distR="0" wp14:anchorId="22B4298C" wp14:editId="5A379B36">
+            <wp:extent cx="5760720" cy="2970530"/>
+            <wp:effectExtent l="0" t="0" r="0" b="1270"/>
+            <wp:docPr id="12" name="Grafik 12"/>
+            <wp:cNvGraphicFramePr>
+              <a:graphicFrameLocks xmlns:a="http://schemas.openxmlformats.org/drawingml/2006/main" noChangeAspect="1"/>
+            </wp:cNvGraphicFramePr>
+            <a:graphic xmlns:a="http://schemas.openxmlformats.org/drawingml/2006/main">
+              <a:graphicData uri="http://schemas.openxmlformats.org/drawingml/2006/picture">
+                <pic:pic xmlns:pic="http://schemas.openxmlformats.org/drawingml/2006/picture">
+                  <pic:nvPicPr>
+                    <pic:cNvPr id="1" name=""/>
+                    <pic:cNvPicPr/>
+                  </pic:nvPicPr>
+                  <pic:blipFill>
+                    <a:blip r:embed="rId17"/>
+                    <a:stretch>
+                      <a:fillRect/>
+                    </a:stretch>
+                  </pic:blipFill>
+                  <pic:spPr>
+                    <a:xfrm>
+                      <a:off x="0" y="0"/>
+                      <a:ext cx="5760720" cy="2970530"/>
                     </a:xfrm>
                     <a:prstGeom prst="rect">
                       <a:avLst/>
@@ -1884,7 +3442,6 @@
     <w:next w:val="Standard"/>
     <w:link w:val="berschrift2Zchn"/>
     <w:uiPriority w:val="9"/>
-    <w:semiHidden/>
     <w:unhideWhenUsed/>
     <w:qFormat/>
     <w:rsid w:val="00BE1427"/>
@@ -2189,7 +3746,6 @@
     <w:basedOn w:val="Absatz-Standardschriftart"/>
     <w:link w:val="berschrift2"/>
     <w:uiPriority w:val="9"/>
-    <w:semiHidden/>
     <w:rsid w:val="00BE1427"/>
     <w:rPr>
       <w:rFonts w:asciiTheme="majorHAnsi" w:eastAsiaTheme="majorEastAsia" w:hAnsiTheme="majorHAnsi" w:cstheme="majorBidi"/>
@@ -2292,6 +3848,19 @@
       <w:color w:val="272727" w:themeColor="text1" w:themeTint="D8"/>
       <w:sz w:val="21"/>
       <w:szCs w:val="21"/>
+    </w:rPr>
+  </w:style>
+  <w:style w:type="character" w:styleId="HTMLCode">
+    <w:name w:val="HTML Code"/>
+    <w:basedOn w:val="Absatz-Standardschriftart"/>
+    <w:uiPriority w:val="99"/>
+    <w:semiHidden/>
+    <w:unhideWhenUsed/>
+    <w:rsid w:val="00491574"/>
+    <w:rPr>
+      <w:rFonts w:ascii="Courier New" w:eastAsia="Times New Roman" w:hAnsi="Courier New" w:cs="Courier New"/>
+      <w:sz w:val="20"/>
+      <w:szCs w:val="20"/>
     </w:rPr>
   </w:style>
 </w:styles>
@@ -2563,7 +4132,7 @@
 </file>
 
 <file path=customXml/itemProps1.xml><?xml version="1.0" encoding="utf-8"?>
-<ds:datastoreItem xmlns:ds="http://schemas.openxmlformats.org/officeDocument/2006/customXml" ds:itemID="{A5E37DB7-E112-4CF1-8669-CDE40B13E7DE}">
+<ds:datastoreItem xmlns:ds="http://schemas.openxmlformats.org/officeDocument/2006/customXml" ds:itemID="{F163070D-63AB-4C49-9012-98D31F7039F2}">
   <ds:schemaRefs>
     <ds:schemaRef ds:uri="http://schemas.openxmlformats.org/officeDocument/2006/bibliography"/>
   </ds:schemaRefs>

</xml_diff>